<commit_message>
operaciones, purebas y apuntes
</commit_message>
<xml_diff>
--- a/apuntesProgObj.docx
+++ b/apuntesProgObj.docx
@@ -1048,6 +1048,122 @@
           <w:lang w:val="es-ES"/>
         </w:rPr>
         <w:t>Las subclases heredan los miembros de la superclase – métodos y atributos.</w:t>
+      </w:r>
+    </w:p>
+    <w:p>
+      <w:pPr>
+        <w:spacing w:line="276" w:lineRule="auto"/>
+        <w:jc w:val="both"/>
+        <w:rPr>
+          <w:lang w:val="es-ES"/>
+        </w:rPr>
+      </w:pPr>
+      <w:r>
+        <w:rPr>
+          <w:lang w:val="es-ES"/>
+        </w:rPr>
+        <w:lastRenderedPageBreak/>
+        <w:t>UML</w:t>
+      </w:r>
+    </w:p>
+    <w:p>
+      <w:pPr>
+        <w:pStyle w:val="ListParagraph"/>
+        <w:numPr>
+          <w:ilvl w:val="0"/>
+          <w:numId w:val="1"/>
+        </w:numPr>
+        <w:spacing w:line="276" w:lineRule="auto"/>
+        <w:jc w:val="both"/>
+        <w:rPr>
+          <w:lang w:val="es-ES"/>
+        </w:rPr>
+      </w:pPr>
+      <w:r>
+        <w:rPr>
+          <w:lang w:val="es-ES"/>
+        </w:rPr>
+        <w:t>El lenguaje unificado de modelado es un estándar para el análisis y desarrollo orientado a objetos.</w:t>
+      </w:r>
+    </w:p>
+    <w:p>
+      <w:pPr>
+        <w:pStyle w:val="ListParagraph"/>
+        <w:numPr>
+          <w:ilvl w:val="0"/>
+          <w:numId w:val="1"/>
+        </w:numPr>
+        <w:spacing w:line="276" w:lineRule="auto"/>
+        <w:jc w:val="both"/>
+        <w:rPr>
+          <w:lang w:val="es-ES"/>
+        </w:rPr>
+      </w:pPr>
+      <w:r>
+        <w:rPr>
+          <w:lang w:val="es-ES"/>
+        </w:rPr>
+        <w:t>Es una herramienta para el análisis, diseño y la implementación de sistemas.</w:t>
+      </w:r>
+    </w:p>
+    <w:p>
+      <w:pPr>
+        <w:pStyle w:val="ListParagraph"/>
+        <w:numPr>
+          <w:ilvl w:val="1"/>
+          <w:numId w:val="1"/>
+        </w:numPr>
+        <w:spacing w:line="276" w:lineRule="auto"/>
+        <w:jc w:val="both"/>
+        <w:rPr>
+          <w:lang w:val="es-ES"/>
+        </w:rPr>
+      </w:pPr>
+      <w:r>
+        <w:rPr>
+          <w:lang w:val="es-ES"/>
+        </w:rPr>
+        <w:t>Análisis: identifica objetos, así como sus atributos y actividades u operaciones.</w:t>
+      </w:r>
+    </w:p>
+    <w:p>
+      <w:pPr>
+        <w:pStyle w:val="ListParagraph"/>
+        <w:numPr>
+          <w:ilvl w:val="1"/>
+          <w:numId w:val="1"/>
+        </w:numPr>
+        <w:spacing w:line="276" w:lineRule="auto"/>
+        <w:jc w:val="both"/>
+        <w:rPr>
+          <w:lang w:val="es-ES"/>
+        </w:rPr>
+      </w:pPr>
+      <w:r>
+        <w:rPr>
+          <w:lang w:val="es-ES"/>
+        </w:rPr>
+        <w:t>Diseño: Como es que los objetos se relacionan pata dar una solución al problema.</w:t>
+      </w:r>
+    </w:p>
+    <w:p>
+      <w:pPr>
+        <w:pStyle w:val="ListParagraph"/>
+        <w:numPr>
+          <w:ilvl w:val="1"/>
+          <w:numId w:val="1"/>
+        </w:numPr>
+        <w:spacing w:line="276" w:lineRule="auto"/>
+        <w:jc w:val="both"/>
+        <w:rPr>
+          <w:lang w:val="es-ES"/>
+        </w:rPr>
+      </w:pPr>
+      <w:r>
+        <w:rPr>
+          <w:lang w:val="es-ES"/>
+        </w:rPr>
+        <w:t>Implementación: se codifica en un lenguaje OO.</w:t>
       </w:r>
     </w:p>
     <w:p>

</xml_diff>

<commit_message>
se usa un archivo de texto para los valores iniciales (con un try y catch)
</commit_message>
<xml_diff>
--- a/apuntesProgObj.docx
+++ b/apuntesProgObj.docx
@@ -1168,11 +1168,52 @@
     </w:p>
     <w:p>
       <w:pPr>
+        <w:spacing w:line="276" w:lineRule="auto"/>
+        <w:jc w:val="both"/>
+        <w:rPr>
+          <w:lang w:val="es-ES"/>
+        </w:rPr>
+      </w:pPr>
+    </w:p>
+    <w:p>
+      <w:pPr>
+        <w:spacing w:line="276" w:lineRule="auto"/>
+        <w:jc w:val="both"/>
+        <w:rPr>
+          <w:lang w:val="es-ES"/>
+        </w:rPr>
+      </w:pPr>
+      <w:proofErr w:type="spellStart"/>
+      <w:r>
+        <w:rPr>
+          <w:lang w:val="es-ES"/>
+        </w:rPr>
+        <w:t>Colections</w:t>
+      </w:r>
+      <w:proofErr w:type="spellEnd"/>
+    </w:p>
+    <w:p>
+      <w:pPr>
         <w:pStyle w:val="ListParagraph"/>
         <w:numPr>
           <w:ilvl w:val="0"/>
           <w:numId w:val="1"/>
         </w:numPr>
+        <w:spacing w:line="276" w:lineRule="auto"/>
+        <w:jc w:val="both"/>
+        <w:rPr>
+          <w:lang w:val="es-ES"/>
+        </w:rPr>
+      </w:pPr>
+      <w:r>
+        <w:rPr>
+          <w:lang w:val="es-ES"/>
+        </w:rPr>
+        <w:t>Clases con métodos que me permiten manipular objetos.</w:t>
+      </w:r>
+    </w:p>
+    <w:p>
+      <w:pPr>
         <w:spacing w:line="276" w:lineRule="auto"/>
         <w:jc w:val="both"/>
         <w:rPr>

</xml_diff>